<commit_message>
Manque encore la préface
</commit_message>
<xml_diff>
--- a/gide1936_urss/gide1936_urss.docx
+++ b/gide1936_urss/gide1936_urss.docx
@@ -2901,17 +2901,6 @@
 <w:comments xmlns:w="http://schemas.openxmlformats.org/wordprocessingml/2006/main" xmlns="http://schemas.openxmlformats.org/package/2006/relationships" xmlns:m="http://schemas.openxmlformats.org/officeDocument/2006/math" xmlns:mc="http://schemas.openxmlformats.org/markup-compatibility/2006" xmlns:o="urn:schemas-microsoft-com:office:office" xmlns:r="http://schemas.openxmlformats.org/officeDocument/2006/relationships" xmlns:v="urn:schemas-microsoft-com:vml" xmlns:w10="urn:schemas-microsoft-com:office:word" xmlns:w14="http://schemas.microsoft.com/office/word/2010/wordml" xmlns:wne="http://schemas.microsoft.com/office/word/2006/wordml" xmlns:wp="http://schemas.openxmlformats.org/drawingml/2006/wordprocessingDrawing" xmlns:wp14="http://schemas.microsoft.com/office/word/2010/wordprocessingDrawing" xmlns:wpc="http://schemas.microsoft.com/office/word/2010/wordprocessingCanvas" xmlns:wpg="http://schemas.microsoft.com/office/word/2010/wordprocessingGroup" xmlns:wpi="http://schemas.microsoft.com/office/word/2010/wordprocessingInk" xmlns:wps="http://schemas.microsoft.com/office/word/2010/wordprocessingShape"/>
 </file>
 
-<file path=word/commentsExtended.xml><?xml version="1.0" encoding="utf-8"?>
-<w15:commentsEx xmlns:wpc="http://schemas.microsoft.com/office/word/2010/wordprocessingCanvas" xmlns:mo="http://schemas.microsoft.com/office/mac/office/2008/main" xmlns:mc="http://schemas.openxmlformats.org/markup-compatibility/2006" xmlns:mv="urn:schemas-microsoft-com:mac:vml" xmlns:o="urn:schemas-microsoft-com:office:office" xmlns:r="http://schemas.openxmlformats.org/officeDocument/2006/relationships" xmlns:m="http://schemas.openxmlformats.org/officeDocument/2006/math" xmlns:v="urn:schemas-microsoft-com:vml" xmlns:wp14="http://schemas.microsoft.com/office/word/2010/wordprocessingDrawing" xmlns:wp="http://schemas.openxmlformats.org/drawingml/2006/wordprocessingDrawing" xmlns:w10="urn:schemas-microsoft-com:office:word" xmlns:w="http://schemas.openxmlformats.org/wordprocessingml/2006/main" xmlns:w14="http://schemas.microsoft.com/office/word/2010/wordml" xmlns:w15="http://schemas.microsoft.com/office/word/2012/wordml" xmlns:wpg="http://schemas.microsoft.com/office/word/2010/wordprocessingGroup" xmlns:wpi="http://schemas.microsoft.com/office/word/2010/wordprocessingInk" xmlns:wne="http://schemas.microsoft.com/office/word/2006/wordml" xmlns:wps="http://schemas.microsoft.com/office/word/2010/wordprocessingShape" mc:Ignorable="w14 w15 wp14">
-  <w15:commentEx w15:paraId="78872146" w15:done="0"/>
-</w15:commentsEx>
-</file>
-
-<file path=word/endnotes.xml><?xml version="1.0" encoding="utf-8"?>
-<w:endnotes xmlns:wpc="http://schemas.microsoft.com/office/word/2010/wordprocessingCanvas" xmlns:mo="http://schemas.microsoft.com/office/mac/office/2008/main" xmlns:mc="http://schemas.openxmlformats.org/markup-compatibility/2006" xmlns:mv="urn:schemas-microsoft-com:mac:vml" xmlns:o="urn:schemas-microsoft-com:office:office" xmlns:r="http://schemas.openxmlformats.org/officeDocument/2006/relationships" xmlns:m="http://schemas.openxmlformats.org/officeDocument/2006/math" xmlns:v="urn:schemas-microsoft-com:vml" xmlns:wp14="http://schemas.microsoft.com/office/word/2010/wordprocessingDrawing" xmlns:wp="http://schemas.openxmlformats.org/drawingml/2006/wordprocessingDrawing" xmlns:w10="urn:schemas-microsoft-com:office:word" xmlns:w="http://schemas.openxmlformats.org/wordprocessingml/2006/main" xmlns:w14="http://schemas.microsoft.com/office/word/2010/wordml" xmlns:w15="http://schemas.microsoft.com/office/word/2012/wordml" xmlns:wpg="http://schemas.microsoft.com/office/word/2010/wordprocessingGroup" xmlns:wpi="http://schemas.microsoft.com/office/word/2010/wordprocessingInk" xmlns:wne="http://schemas.microsoft.com/office/word/2006/wordml" xmlns:wps="http://schemas.microsoft.com/office/word/2010/wordprocessingShape" mc:Ignorable="w14 w15 wp14">
-</w:endnotes>
-</file>
-
 <file path=word/footnotes.xml><?xml version="1.0" encoding="utf-8"?>
 <w:footnotes xmlns:w="http://schemas.openxmlformats.org/wordprocessingml/2006/main" xmlns:m="http://schemas.openxmlformats.org/officeDocument/2006/math" xmlns:mc="http://schemas.openxmlformats.org/markup-compatibility/2006" xmlns:o="urn:schemas-microsoft-com:office:office" xmlns:r="http://schemas.openxmlformats.org/officeDocument/2006/relationships" xmlns:v="urn:schemas-microsoft-com:vml" xmlns:w10="urn:schemas-microsoft-com:office:word" xmlns:w14="http://schemas.microsoft.com/office/word/2010/wordml" xmlns:wne="http://schemas.microsoft.com/office/word/2006/wordml" xmlns:wp="http://schemas.openxmlformats.org/drawingml/2006/wordprocessingDrawing" xmlns:wp14="http://schemas.microsoft.com/office/word/2010/wordprocessingDrawing" xmlns:wpc="http://schemas.microsoft.com/office/word/2010/wordprocessingCanvas" xmlns:wpg="http://schemas.microsoft.com/office/word/2010/wordprocessingGroup" xmlns:wpi="http://schemas.microsoft.com/office/word/2010/wordprocessingInk" xmlns:wps="http://schemas.microsoft.com/office/word/2010/wordprocessingShape" mc:Ignorable="w14 wp14">
   <w:footnote w:id="-1" w:type="separator">
@@ -3603,49 +3592,53 @@
 </w:footnotes>
 </file>
 
-<file path=word/numbering.xml><?xml version="1.0" encoding="utf-8"?>
-<w:numbering xmlns:wpc="http://schemas.microsoft.com/office/word/2010/wordprocessingCanvas" xmlns:mo="http://schemas.microsoft.com/office/mac/office/2008/main" xmlns:mc="http://schemas.openxmlformats.org/markup-compatibility/2006" xmlns:mv="urn:schemas-microsoft-com:mac:vml" xmlns:o="urn:schemas-microsoft-com:office:office" xmlns:r="http://schemas.openxmlformats.org/officeDocument/2006/relationships" xmlns:m="http://schemas.openxmlformats.org/officeDocument/2006/math" xmlns:v="urn:schemas-microsoft-com:vml" xmlns:wp14="http://schemas.microsoft.com/office/word/2010/wordprocessingDrawing" xmlns:wp="http://schemas.openxmlformats.org/drawingml/2006/wordprocessingDrawing" xmlns:w10="urn:schemas-microsoft-com:office:word" xmlns:w="http://schemas.openxmlformats.org/wordprocessingml/2006/main" xmlns:w14="http://schemas.microsoft.com/office/word/2010/wordml" xmlns:w15="http://schemas.microsoft.com/office/word/2012/wordml" xmlns:wpg="http://schemas.microsoft.com/office/word/2010/wordprocessingGroup" xmlns:wpi="http://schemas.microsoft.com/office/word/2010/wordprocessingInk" xmlns:wne="http://schemas.microsoft.com/office/word/2006/wordml" xmlns:wps="http://schemas.microsoft.com/office/word/2010/wordprocessingShape" mc:Ignorable="w14 w15 wp14">
-</w:numbering>
-</file>
-
 <file path=word/styles.xml><?xml version="1.0" encoding="utf-8"?>
-<w:styles xmlns:mc="http://schemas.openxmlformats.org/markup-compatibility/2006" xmlns:r="http://schemas.openxmlformats.org/officeDocument/2006/relationships" xmlns:w="http://schemas.openxmlformats.org/wordprocessingml/2006/main" xmlns:w14="http://schemas.microsoft.com/office/word/2010/wordml" xmlns:w15="http://schemas.microsoft.com/office/word/2012/wordml" mc:Ignorable="w14 w15">
+<w:styles xmlns:w="http://schemas.openxmlformats.org/wordprocessingml/2006/main" xmlns:w14="http://schemas.microsoft.com/office/word/2010/wordml" xmlns:mc="http://schemas.openxmlformats.org/markup-compatibility/2006" mc:Ignorable="w14">
   <w:docDefaults>
     <w:rPrDefault>
       <w:rPr>
-        <w:rFonts w:ascii="Times New Roman" w:eastAsia="Times New Roman" w:hAnsi="Times New Roman" w:cs="Times New Roman"/>
-        <w:sz w:val="20"/>
-        <w:szCs w:val="20"/>
+        <w:rFonts w:ascii="Times New Roman" w:hAnsi="Times New Roman" w:eastAsia="Times New Roman" w:cs="Times New Roman"/>
         <w:lang w:val="fr-FR" w:eastAsia="fr-FR" w:bidi="ar-SA"/>
       </w:rPr>
     </w:rPrDefault>
     <w:pPrDefault>
       <w:pPr>
-        <w:spacing w:line="312" w:lineRule="auto"/>
+        <w:suppressAutoHyphens w:val="true"/>
       </w:pPr>
     </w:pPrDefault>
   </w:docDefaults>
-  <w:style w:type="paragraph" w:default="1" w:styleId="Normal">
+  <w:style w:type="paragraph" w:styleId="Normal" w:default="1">
     <w:name w:val="Normal"/>
     <w:qFormat/>
-    <w:rsid w:val="00472E6E"/>
+    <w:rsid w:val="00472e6e"/>
     <w:pPr>
+      <w:widowControl/>
       <w:suppressLineNumbers/>
+      <w:suppressAutoHyphens w:val="true"/>
+      <w:bidi w:val="0"/>
+      <w:spacing w:lineRule="auto" w:line="312" w:before="0" w:after="0"/>
+      <w:jc w:val="left"/>
     </w:pPr>
     <w:rPr>
-      <w:rFonts w:ascii="Georgia" w:hAnsi="Georgia"/>
+      <w:rFonts w:ascii="Helvetica;Arial;sans-serif" w:hAnsi="Helvetica;Arial;sans-serif" w:eastAsia="Times New Roman" w:cs="Times New Roman"/>
+      <w:color w:val="auto"/>
+      <w:kern w:val="0"/>
+      <w:sz w:val="24"/>
+      <w:szCs w:val="20"/>
+      <w:lang w:val="fr-FR" w:eastAsia="fr-FR" w:bidi="ar-SA"/>
     </w:rPr>
   </w:style>
   <w:style w:type="paragraph" w:styleId="Titre1">
-    <w:name w:val="heading 1"/>
+    <w:name w:val="Heading 1"/>
     <w:basedOn w:val="Normal"/>
     <w:next w:val="Normal"/>
-    <w:rsid w:val="00F15483"/>
+    <w:qFormat/>
+    <w:rsid w:val="00f15483"/>
     <w:pPr>
-      <w:keepNext/>
+      <w:keepNext w:val="true"/>
       <w:keepLines/>
       <w:spacing w:before="567" w:after="567"/>
-      <w:ind w:left="567" w:right="567"/>
+      <w:ind w:left="567" w:right="567" w:hanging="0"/>
       <w:jc w:val="center"/>
       <w:outlineLvl w:val="0"/>
     </w:pPr>
@@ -3656,17 +3649,19 @@
     </w:rPr>
   </w:style>
   <w:style w:type="paragraph" w:styleId="Titre2">
-    <w:name w:val="heading 2"/>
+    <w:name w:val="Heading 2"/>
     <w:basedOn w:val="Normal"/>
     <w:next w:val="Normal"/>
-    <w:rsid w:val="00ED1DAF"/>
+    <w:qFormat/>
+    <w:rsid w:val="00ed1daf"/>
     <w:pPr>
-      <w:keepNext/>
+      <w:keepNext w:val="true"/>
       <w:keepLines/>
       <w:tabs>
-        <w:tab w:val="left" w:pos="0"/>
+        <w:tab w:val="clear" w:pos="720"/>
+        <w:tab w:val="left" w:pos="0" w:leader="none"/>
       </w:tabs>
-      <w:spacing w:before="567" w:after="425" w:line="288" w:lineRule="auto"/>
+      <w:spacing w:lineRule="auto" w:line="288" w:before="567" w:after="425"/>
       <w:outlineLvl w:val="1"/>
     </w:pPr>
     <w:rPr>
@@ -3676,15 +3671,16 @@
     </w:rPr>
   </w:style>
   <w:style w:type="paragraph" w:styleId="Titre3">
-    <w:name w:val="heading 3"/>
+    <w:name w:val="Heading 3"/>
     <w:basedOn w:val="Normal"/>
     <w:next w:val="Normal"/>
-    <w:rsid w:val="00ED1DAF"/>
+    <w:qFormat/>
+    <w:rsid w:val="00ed1daf"/>
     <w:pPr>
-      <w:keepNext/>
+      <w:keepNext w:val="true"/>
       <w:keepLines/>
       <w:spacing w:before="480" w:after="240"/>
-      <w:ind w:left="567"/>
+      <w:ind w:left="567" w:hanging="0"/>
       <w:outlineLvl w:val="2"/>
     </w:pPr>
     <w:rPr>
@@ -3694,250 +3690,239 @@
     </w:rPr>
   </w:style>
   <w:style w:type="paragraph" w:styleId="Titre4">
-    <w:name w:val="heading 4"/>
+    <w:name w:val="Heading 4"/>
     <w:basedOn w:val="Normal"/>
     <w:next w:val="Normal"/>
-    <w:rsid w:val="00D101A6"/>
+    <w:qFormat/>
+    <w:rsid w:val="00d101a6"/>
     <w:pPr>
-      <w:keepNext/>
+      <w:keepNext w:val="true"/>
       <w:ind w:firstLine="1134"/>
       <w:outlineLvl w:val="3"/>
     </w:pPr>
+    <w:rPr/>
   </w:style>
   <w:style w:type="paragraph" w:styleId="Titre5">
-    <w:name w:val="heading 5"/>
+    <w:name w:val="Heading 5"/>
     <w:basedOn w:val="Normal"/>
     <w:next w:val="Normal"/>
-    <w:rsid w:val="00D101A6"/>
+    <w:qFormat/>
+    <w:rsid w:val="00d101a6"/>
     <w:pPr>
-      <w:keepNext/>
+      <w:keepNext w:val="true"/>
       <w:jc w:val="center"/>
       <w:outlineLvl w:val="4"/>
     </w:pPr>
+    <w:rPr/>
   </w:style>
   <w:style w:type="paragraph" w:styleId="Titre6">
-    <w:name w:val="heading 6"/>
+    <w:name w:val="Heading 6"/>
     <w:basedOn w:val="Normal"/>
     <w:next w:val="Normal"/>
-    <w:rsid w:val="00D101A6"/>
+    <w:qFormat/>
+    <w:rsid w:val="00d101a6"/>
     <w:pPr>
-      <w:keepNext/>
+      <w:keepNext w:val="true"/>
       <w:spacing w:before="113" w:after="57"/>
       <w:outlineLvl w:val="5"/>
     </w:pPr>
+    <w:rPr/>
   </w:style>
   <w:style w:type="paragraph" w:styleId="Titre7">
-    <w:name w:val="heading 7"/>
+    <w:name w:val="Heading 7"/>
     <w:basedOn w:val="Normal"/>
     <w:next w:val="Normal"/>
-    <w:rsid w:val="00D101A6"/>
+    <w:qFormat/>
+    <w:rsid w:val="00d101a6"/>
     <w:pPr>
-      <w:keepNext/>
+      <w:keepNext w:val="true"/>
       <w:jc w:val="center"/>
       <w:outlineLvl w:val="6"/>
     </w:pPr>
+    <w:rPr/>
   </w:style>
   <w:style w:type="paragraph" w:styleId="Titre8">
-    <w:name w:val="heading 8"/>
+    <w:name w:val="Heading 8"/>
     <w:basedOn w:val="Normal"/>
     <w:next w:val="Normal"/>
-    <w:rsid w:val="00D101A6"/>
+    <w:qFormat/>
+    <w:rsid w:val="00d101a6"/>
     <w:pPr>
-      <w:keepNext/>
+      <w:keepNext w:val="true"/>
       <w:jc w:val="center"/>
       <w:outlineLvl w:val="7"/>
     </w:pPr>
+    <w:rPr/>
   </w:style>
   <w:style w:type="paragraph" w:styleId="Titre9">
-    <w:name w:val="heading 9"/>
+    <w:name w:val="Heading 9"/>
     <w:basedOn w:val="Normal"/>
     <w:next w:val="Normal"/>
-    <w:rsid w:val="00D101A6"/>
+    <w:qFormat/>
+    <w:rsid w:val="00d101a6"/>
     <w:pPr>
-      <w:keepNext/>
+      <w:keepNext w:val="true"/>
       <w:jc w:val="center"/>
       <w:outlineLvl w:val="8"/>
     </w:pPr>
-  </w:style>
-  <w:style w:type="character" w:default="1" w:styleId="Policepardfaut">
-    <w:name w:val="Default Paragraph Font"/>
-    <w:uiPriority w:val="1"/>
-    <w:semiHidden/>
-    <w:unhideWhenUsed/>
-  </w:style>
-  <w:style w:type="table" w:default="1" w:styleId="TableauNormal">
-    <w:name w:val="Normal Table"/>
-    <w:uiPriority w:val="99"/>
-    <w:semiHidden/>
-    <w:unhideWhenUsed/>
-    <w:tblPr>
-      <w:tblInd w:w="0" w:type="dxa"/>
-      <w:tblCellMar>
-        <w:top w:w="0" w:type="dxa"/>
-        <w:left w:w="108" w:type="dxa"/>
-        <w:bottom w:w="0" w:type="dxa"/>
-        <w:right w:w="108" w:type="dxa"/>
-      </w:tblCellMar>
-    </w:tblPr>
-  </w:style>
-  <w:style w:type="numbering" w:default="1" w:styleId="Aucuneliste">
-    <w:name w:val="No List"/>
-    <w:uiPriority w:val="99"/>
-    <w:semiHidden/>
-    <w:unhideWhenUsed/>
-  </w:style>
-  <w:style w:type="character" w:customStyle="1" w:styleId="LienInternet">
+    <w:rPr/>
+  </w:style>
+  <w:style w:type="character" w:styleId="LienInternet" w:customStyle="1">
     <w:name w:val="Lien Internet"/>
-    <w:basedOn w:val="Policepardfaut"/>
     <w:uiPriority w:val="99"/>
     <w:unhideWhenUsed/>
-    <w:rsid w:val="00ED0C68"/>
+    <w:rsid w:val="00ed0c68"/>
     <w:rPr>
       <w:color w:val="0000FF"/>
       <w:u w:val="single"/>
     </w:rPr>
   </w:style>
-  <w:style w:type="character" w:customStyle="1" w:styleId="LienInternetvisit">
+  <w:style w:type="character" w:styleId="LienInternetvisit" w:customStyle="1">
     <w:name w:val="Lien Internet visité"/>
     <w:basedOn w:val="LienInternet"/>
-    <w:rsid w:val="00D101A6"/>
+    <w:rsid w:val="00d101a6"/>
     <w:rPr>
       <w:color w:val="800000"/>
       <w:u w:val="none"/>
     </w:rPr>
   </w:style>
-  <w:style w:type="character" w:customStyle="1" w:styleId="title">
+  <w:style w:type="character" w:styleId="Title" w:customStyle="1">
     <w:name w:val="&lt;title&gt;"/>
-    <w:rsid w:val="00D101A6"/>
+    <w:qFormat/>
+    <w:rsid w:val="00d101a6"/>
     <w:rPr>
       <w:i/>
       <w:u w:val="single"/>
     </w:rPr>
   </w:style>
-  <w:style w:type="character" w:customStyle="1" w:styleId="author">
+  <w:style w:type="character" w:styleId="Author" w:customStyle="1">
     <w:name w:val="&lt;author&gt;"/>
-    <w:rsid w:val="00D101A6"/>
+    <w:qFormat/>
+    <w:rsid w:val="00d101a6"/>
     <w:rPr>
       <w:smallCaps/>
-      <w:shd w:val="clear" w:color="auto" w:fill="E6E6E6"/>
+      <w:shd w:fill="E6E6E6" w:val="clear"/>
     </w:rPr>
   </w:style>
-  <w:style w:type="character" w:customStyle="1" w:styleId="character">
+  <w:style w:type="character" w:styleId="Character" w:customStyle="1">
     <w:name w:val="&lt;character&gt;"/>
-    <w:rsid w:val="00D101A6"/>
+    <w:qFormat/>
+    <w:rsid w:val="00d101a6"/>
     <w:rPr>
-      <w:shd w:val="clear" w:color="auto" w:fill="FFFF99"/>
+      <w:shd w:fill="FFFF99" w:val="clear"/>
     </w:rPr>
   </w:style>
-  <w:style w:type="character" w:styleId="Appelnotedebasdep">
-    <w:name w:val="footnote reference"/>
-    <w:basedOn w:val="Policepardfaut"/>
-    <w:unhideWhenUsed/>
-    <w:rsid w:val="00D101A6"/>
+  <w:style w:type="character" w:styleId="Ancredenotedebasdepage" w:customStyle="1">
+    <w:name w:val="Ancre de note de bas de page"/>
     <w:rPr>
       <w:vertAlign w:val="superscript"/>
     </w:rPr>
   </w:style>
-  <w:style w:type="character" w:customStyle="1" w:styleId="stage-c">
+  <w:style w:type="character" w:styleId="FootnoteCharacters">
+    <w:name w:val="Footnote Characters"/>
+    <w:unhideWhenUsed/>
+    <w:qFormat/>
+    <w:rsid w:val="00d101a6"/>
+    <w:rPr>
+      <w:vertAlign w:val="superscript"/>
+    </w:rPr>
+  </w:style>
+  <w:style w:type="character" w:styleId="Stagec" w:customStyle="1">
     <w:name w:val="&lt;stage-c&gt;"/>
     <w:qFormat/>
-    <w:rsid w:val="00472E6E"/>
+    <w:rsid w:val="00472e6e"/>
     <w:rPr>
       <w:i/>
       <w:color w:val="auto"/>
     </w:rPr>
   </w:style>
-  <w:style w:type="character" w:customStyle="1" w:styleId="alert">
+  <w:style w:type="character" w:styleId="Alert" w:customStyle="1">
     <w:name w:val="alert"/>
-    <w:basedOn w:val="Policepardfaut"/>
-    <w:qFormat/>
-    <w:rsid w:val="00B92088"/>
+    <w:qFormat/>
+    <w:rsid w:val="00b92088"/>
     <w:rPr>
       <w:color w:val="FF0000"/>
     </w:rPr>
   </w:style>
-  <w:style w:type="character" w:customStyle="1" w:styleId="Caractresdenotedebasdepage">
+  <w:style w:type="character" w:styleId="Caractresdenotedebasdepage" w:customStyle="1">
     <w:name w:val="Caractères de note de bas de page"/>
-  </w:style>
-  <w:style w:type="character" w:customStyle="1" w:styleId="Ancredenotedebasdepage">
-    <w:name w:val="Ancre de note de bas de page"/>
-    <w:rPr>
-      <w:vertAlign w:val="superscript"/>
-    </w:rPr>
-  </w:style>
-  <w:style w:type="character" w:customStyle="1" w:styleId="Ancredenotedefin">
+    <w:qFormat/>
+    <w:rPr/>
+  </w:style>
+  <w:style w:type="character" w:styleId="Ancredenotedefin" w:customStyle="1">
     <w:name w:val="Ancre de note de fin"/>
     <w:rPr>
       <w:vertAlign w:val="superscript"/>
     </w:rPr>
   </w:style>
-  <w:style w:type="character" w:customStyle="1" w:styleId="Caractresdenotedefin">
+  <w:style w:type="character" w:styleId="Caractresdenotedefin" w:customStyle="1">
     <w:name w:val="Caractères de note de fin"/>
-  </w:style>
-  <w:style w:type="character" w:customStyle="1" w:styleId="quote-c">
+    <w:qFormat/>
+    <w:rPr/>
+  </w:style>
+  <w:style w:type="character" w:styleId="Quotec" w:customStyle="1">
     <w:name w:val="&lt;quote-c&gt;"/>
-    <w:basedOn w:val="Policepardfaut"/>
     <w:uiPriority w:val="1"/>
     <w:qFormat/>
-    <w:rsid w:val="00472E6E"/>
+    <w:rsid w:val="00472e6e"/>
     <w:rPr>
       <w:color w:val="auto"/>
     </w:rPr>
   </w:style>
-  <w:style w:type="character" w:customStyle="1" w:styleId="pb">
+  <w:style w:type="character" w:styleId="Pb" w:customStyle="1">
     <w:name w:val="&lt;pb&gt;"/>
-    <w:basedOn w:val="Policepardfaut"/>
     <w:uiPriority w:val="1"/>
     <w:qFormat/>
-    <w:rsid w:val="002F0E65"/>
+    <w:rsid w:val="002f0e65"/>
     <w:rPr>
       <w:color w:val="A6A6A6"/>
       <w:sz w:val="20"/>
     </w:rPr>
   </w:style>
-  <w:style w:type="character" w:styleId="Marquedecommentaire">
+  <w:style w:type="character" w:styleId="Annotationreference">
     <w:name w:val="annotation reference"/>
-    <w:basedOn w:val="Policepardfaut"/>
     <w:uiPriority w:val="99"/>
     <w:semiHidden/>
     <w:unhideWhenUsed/>
-    <w:rsid w:val="00B83622"/>
+    <w:qFormat/>
+    <w:rsid w:val="00b83622"/>
     <w:rPr>
       <w:sz w:val="16"/>
       <w:szCs w:val="16"/>
     </w:rPr>
   </w:style>
-  <w:style w:type="character" w:customStyle="1" w:styleId="CommentaireCar">
+  <w:style w:type="character" w:styleId="CommentaireCar" w:customStyle="1">
     <w:name w:val="Commentaire Car"/>
-    <w:basedOn w:val="Policepardfaut"/>
     <w:link w:val="Commentaire"/>
     <w:uiPriority w:val="99"/>
     <w:semiHidden/>
-    <w:rsid w:val="00B83622"/>
+    <w:qFormat/>
+    <w:rsid w:val="00b83622"/>
     <w:rPr>
       <w:color w:val="00000A"/>
     </w:rPr>
   </w:style>
-  <w:style w:type="character" w:customStyle="1" w:styleId="ObjetducommentaireCar">
+  <w:style w:type="character" w:styleId="ObjetducommentaireCar" w:customStyle="1">
     <w:name w:val="Objet du commentaire Car"/>
     <w:basedOn w:val="CommentaireCar"/>
     <w:link w:val="Objetducommentaire"/>
     <w:uiPriority w:val="99"/>
     <w:semiHidden/>
-    <w:rsid w:val="00B83622"/>
+    <w:qFormat/>
+    <w:rsid w:val="00b83622"/>
     <w:rPr>
       <w:b/>
       <w:bCs/>
       <w:color w:val="00000A"/>
     </w:rPr>
   </w:style>
-  <w:style w:type="character" w:customStyle="1" w:styleId="TextedebullesCar">
+  <w:style w:type="character" w:styleId="TextedebullesCar" w:customStyle="1">
     <w:name w:val="Texte de bulles Car"/>
-    <w:basedOn w:val="Policepardfaut"/>
     <w:link w:val="Textedebulles"/>
     <w:uiPriority w:val="99"/>
     <w:semiHidden/>
-    <w:rsid w:val="00B83622"/>
+    <w:qFormat/>
+    <w:rsid w:val="00b83622"/>
     <w:rPr>
       <w:rFonts w:ascii="Tahoma" w:hAnsi="Tahoma" w:cs="Tahoma"/>
       <w:color w:val="00000A"/>
@@ -3945,41 +3930,166 @@
       <w:szCs w:val="16"/>
     </w:rPr>
   </w:style>
+  <w:style w:type="character" w:styleId="Num" w:customStyle="1">
+    <w:name w:val="&lt;num&gt;"/>
+    <w:uiPriority w:val="1"/>
+    <w:qFormat/>
+    <w:rsid w:val="00aa2498"/>
+    <w:rPr>
+      <w:smallCaps/>
+    </w:rPr>
+  </w:style>
+  <w:style w:type="character" w:styleId="Biblc" w:customStyle="1">
+    <w:name w:val="&lt;bibl-c&gt;"/>
+    <w:uiPriority w:val="1"/>
+    <w:qFormat/>
+    <w:rsid w:val="00472e6e"/>
+    <w:rPr>
+      <w:rFonts w:ascii="Georgia" w:hAnsi="Georgia"/>
+      <w:color w:val="ED7D31" w:themeColor="accent2"/>
+      <w:u w:val="none"/>
+    </w:rPr>
+  </w:style>
+  <w:style w:type="character" w:styleId="Titlec" w:customStyle="1">
+    <w:name w:val="&lt;title-c&gt;"/>
+    <w:uiPriority w:val="1"/>
+    <w:qFormat/>
+    <w:rsid w:val="006f24a7"/>
+    <w:rPr>
+      <w:i/>
+      <w:color w:val="44546A" w:themeColor="text2"/>
+      <w:lang w:val="fr-FR"/>
+    </w:rPr>
+  </w:style>
+  <w:style w:type="character" w:styleId="Linenumber">
+    <w:name w:val="line number"/>
+    <w:uiPriority w:val="99"/>
+    <w:semiHidden/>
+    <w:unhideWhenUsed/>
+    <w:qFormat/>
+    <w:rsid w:val="00c265ac"/>
+    <w:rPr/>
+  </w:style>
+  <w:style w:type="character" w:styleId="Id" w:customStyle="1">
+    <w:name w:val="&lt;id&gt;"/>
+    <w:uiPriority w:val="1"/>
+    <w:qFormat/>
+    <w:rsid w:val="00352370"/>
+    <w:rPr>
+      <w:rFonts w:ascii="Arial" w:hAnsi="Arial"/>
+      <w:b w:val="false"/>
+      <w:i w:val="false"/>
+      <w:color w:val="525252" w:themeColor="accent3" w:themeShade="80"/>
+      <w:sz w:val="20"/>
+    </w:rPr>
+  </w:style>
+  <w:style w:type="character" w:styleId="Name" w:customStyle="1">
+    <w:name w:val="&lt;name&gt;"/>
+    <w:uiPriority w:val="1"/>
+    <w:qFormat/>
+    <w:rsid w:val="00205dce"/>
+    <w:rPr/>
+  </w:style>
+  <w:style w:type="character" w:styleId="Resp" w:customStyle="1">
+    <w:name w:val="&lt;resp&gt;"/>
+    <w:uiPriority w:val="1"/>
+    <w:qFormat/>
+    <w:rsid w:val="00205dce"/>
+    <w:rPr/>
+  </w:style>
+  <w:style w:type="character" w:styleId="Numrotationdelignes">
+    <w:name w:val="Numérotation de lignes"/>
+    <w:rPr/>
+  </w:style>
+  <w:style w:type="character" w:styleId="Caractresdenumrotationverticale">
+    <w:name w:val="Caractères de numérotation verticale"/>
+    <w:qFormat/>
+    <w:rPr>
+      <w:eastAsianLayout w:vert="true"/>
+    </w:rPr>
+  </w:style>
   <w:style w:type="paragraph" w:styleId="Titre">
+    <w:name w:val="Titre"/>
+    <w:basedOn w:val="Normal"/>
+    <w:next w:val="Corpsdetexte"/>
+    <w:qFormat/>
+    <w:pPr>
+      <w:keepNext w:val="true"/>
+      <w:spacing w:before="240" w:after="120"/>
+    </w:pPr>
+    <w:rPr>
+      <w:rFonts w:ascii="Liberation Sans" w:hAnsi="Liberation Sans" w:eastAsia="Noto Sans CJK SC" w:cs="Lohit Devanagari"/>
+      <w:sz w:val="28"/>
+      <w:szCs w:val="28"/>
+    </w:rPr>
+  </w:style>
+  <w:style w:type="paragraph" w:styleId="Corpsdetexte">
+    <w:name w:val="Body Text"/>
+    <w:basedOn w:val="Normal"/>
+    <w:rsid w:val="00e05b8c"/>
+    <w:pPr>
+      <w:ind w:firstLine="284"/>
+      <w:jc w:val="both"/>
+    </w:pPr>
+    <w:rPr/>
+  </w:style>
+  <w:style w:type="paragraph" w:styleId="Liste">
+    <w:name w:val="List"/>
+    <w:basedOn w:val="Corpsdetexte"/>
+    <w:pPr/>
+    <w:rPr>
+      <w:rFonts w:cs="Mangal"/>
+    </w:rPr>
+  </w:style>
+  <w:style w:type="paragraph" w:styleId="Lgende">
+    <w:name w:val="Caption"/>
+    <w:basedOn w:val="Normal"/>
+    <w:qFormat/>
+    <w:pPr>
+      <w:suppressLineNumbers/>
+      <w:spacing w:before="120" w:after="120"/>
+    </w:pPr>
+    <w:rPr>
+      <w:rFonts w:cs="Lohit Devanagari"/>
+      <w:i/>
+      <w:iCs/>
+      <w:sz w:val="24"/>
+      <w:szCs w:val="24"/>
+    </w:rPr>
+  </w:style>
+  <w:style w:type="paragraph" w:styleId="Index">
+    <w:name w:val="Index"/>
+    <w:basedOn w:val="Normal"/>
+    <w:qFormat/>
+    <w:pPr>
+      <w:suppressLineNumbers/>
+    </w:pPr>
+    <w:rPr>
+      <w:rFonts w:cs="Lohit Devanagari"/>
+    </w:rPr>
+  </w:style>
+  <w:style w:type="paragraph" w:styleId="Titreprincipal" w:customStyle="1">
     <w:name w:val="Title"/>
     <w:basedOn w:val="Normal"/>
     <w:next w:val="Corpsdetexte"/>
-    <w:rsid w:val="00904744"/>
+    <w:qFormat/>
+    <w:rsid w:val="00ed1daf"/>
     <w:pPr>
-      <w:keepNext/>
-      <w:spacing w:before="240" w:after="120"/>
-      <w:ind w:firstLine="709"/>
+      <w:keepNext w:val="true"/>
+      <w:spacing w:lineRule="auto" w:line="360" w:before="240" w:after="480"/>
+      <w:jc w:val="center"/>
     </w:pPr>
     <w:rPr>
-      <w:rFonts w:ascii="Liberation Sans" w:eastAsia="Microsoft YaHei" w:hAnsi="Liberation Sans" w:cs="Mangal"/>
+      <w:rFonts w:ascii="Trebuchet MS" w:hAnsi="Trebuchet MS" w:eastAsia="Microsoft YaHei" w:cs="Mangal"/>
       <w:b/>
-      <w:sz w:val="28"/>
+      <w:sz w:val="40"/>
       <w:szCs w:val="28"/>
     </w:rPr>
   </w:style>
-  <w:style w:type="paragraph" w:styleId="Corpsdetexte">
-    <w:name w:val="Body Text"/>
-    <w:basedOn w:val="Normal"/>
-    <w:rsid w:val="00E05B8C"/>
-    <w:pPr>
-      <w:ind w:firstLine="284"/>
-    </w:pPr>
-  </w:style>
-  <w:style w:type="paragraph" w:styleId="Liste">
-    <w:name w:val="List"/>
-    <w:basedOn w:val="Corpsdetexte"/>
-    <w:rPr>
-      <w:rFonts w:cs="Mangal"/>
-    </w:rPr>
-  </w:style>
-  <w:style w:type="paragraph" w:styleId="Lgende">
+  <w:style w:type="paragraph" w:styleId="Caption">
     <w:name w:val="caption"/>
     <w:basedOn w:val="Normal"/>
+    <w:qFormat/>
     <w:pPr>
       <w:spacing w:before="120" w:after="120"/>
     </w:pPr>
@@ -3989,28 +4099,13 @@
       <w:iCs/>
     </w:rPr>
   </w:style>
-  <w:style w:type="paragraph" w:customStyle="1" w:styleId="Titreprincipal">
-    <w:name w:val="Titre principal"/>
-    <w:basedOn w:val="Normal"/>
-    <w:rsid w:val="00ED1DAF"/>
-    <w:pPr>
-      <w:keepNext/>
-      <w:spacing w:before="240" w:after="480" w:line="360" w:lineRule="auto"/>
-      <w:jc w:val="center"/>
-    </w:pPr>
-    <w:rPr>
-      <w:rFonts w:ascii="Trebuchet MS" w:eastAsia="Microsoft YaHei" w:hAnsi="Trebuchet MS" w:cs="Mangal"/>
-      <w:b/>
-      <w:sz w:val="40"/>
-      <w:szCs w:val="28"/>
-    </w:rPr>
-  </w:style>
-  <w:style w:type="paragraph" w:customStyle="1" w:styleId="bibl">
+  <w:style w:type="paragraph" w:styleId="Bibl" w:customStyle="1">
     <w:name w:val="&lt;bibl&gt;"/>
     <w:basedOn w:val="Normal"/>
-    <w:rsid w:val="004E0811"/>
+    <w:qFormat/>
+    <w:rsid w:val="004e0811"/>
     <w:pPr>
-      <w:widowControl w:val="0"/>
+      <w:widowControl w:val="false"/>
       <w:ind w:left="709" w:hanging="709"/>
       <w:textAlignment w:val="baseline"/>
     </w:pPr>
@@ -4018,24 +4113,27 @@
       <w:rFonts w:ascii="sans-serif" w:hAnsi="sans-serif"/>
     </w:rPr>
   </w:style>
-  <w:style w:type="paragraph" w:customStyle="1" w:styleId="dateline">
+  <w:style w:type="paragraph" w:styleId="Dateline" w:customStyle="1">
     <w:name w:val="&lt;dateline&gt;"/>
     <w:basedOn w:val="Normal"/>
     <w:next w:val="Normal"/>
-    <w:rsid w:val="00D101A6"/>
+    <w:qFormat/>
+    <w:rsid w:val="00d101a6"/>
     <w:pPr>
-      <w:widowControl w:val="0"/>
+      <w:widowControl w:val="false"/>
       <w:jc w:val="right"/>
       <w:textAlignment w:val="baseline"/>
     </w:pPr>
-  </w:style>
-  <w:style w:type="paragraph" w:customStyle="1" w:styleId="salute">
+    <w:rPr/>
+  </w:style>
+  <w:style w:type="paragraph" w:styleId="Salute" w:customStyle="1">
     <w:name w:val="&lt;salute&gt;"/>
     <w:basedOn w:val="Normal"/>
-    <w:next w:val="p"/>
-    <w:rsid w:val="00F02E31"/>
+    <w:next w:val="P"/>
+    <w:qFormat/>
+    <w:rsid w:val="00f02e31"/>
     <w:pPr>
-      <w:widowControl w:val="0"/>
+      <w:widowControl w:val="false"/>
       <w:spacing w:before="240" w:after="480"/>
       <w:jc w:val="right"/>
       <w:textAlignment w:val="baseline"/>
@@ -4044,107 +4142,123 @@
       <w:i/>
     </w:rPr>
   </w:style>
-  <w:style w:type="paragraph" w:customStyle="1" w:styleId="signed">
+  <w:style w:type="paragraph" w:styleId="Signed" w:customStyle="1">
     <w:name w:val="&lt;signed&gt;"/>
     <w:basedOn w:val="Normal"/>
     <w:next w:val="Normal"/>
-    <w:rsid w:val="00E2507E"/>
+    <w:qFormat/>
+    <w:rsid w:val="00e2507e"/>
     <w:pPr>
-      <w:widowControl w:val="0"/>
+      <w:widowControl w:val="false"/>
       <w:textAlignment w:val="baseline"/>
     </w:pPr>
-  </w:style>
-  <w:style w:type="paragraph" w:customStyle="1" w:styleId="byline">
+    <w:rPr/>
+  </w:style>
+  <w:style w:type="paragraph" w:styleId="Byline" w:customStyle="1">
     <w:name w:val="&lt;byline&gt;"/>
     <w:basedOn w:val="Normal"/>
-    <w:rsid w:val="005554BF"/>
+    <w:qFormat/>
+    <w:rsid w:val="005554bf"/>
     <w:pPr>
-      <w:widowControl w:val="0"/>
+      <w:widowControl w:val="false"/>
       <w:jc w:val="right"/>
       <w:textAlignment w:val="baseline"/>
     </w:pPr>
-  </w:style>
-  <w:style w:type="paragraph" w:customStyle="1" w:styleId="argument">
+    <w:rPr/>
+  </w:style>
+  <w:style w:type="paragraph" w:styleId="Argument" w:customStyle="1">
     <w:name w:val="&lt;argument&gt;"/>
     <w:basedOn w:val="Normal"/>
-    <w:rsid w:val="00D101A6"/>
+    <w:qFormat/>
+    <w:rsid w:val="00d101a6"/>
     <w:pPr>
-      <w:widowControl w:val="0"/>
+      <w:widowControl w:val="false"/>
       <w:pBdr>
         <w:top w:val="single" w:sz="2" w:space="1" w:color="C0C0C0"/>
         <w:left w:val="single" w:sz="2" w:space="7" w:color="C0C0C0"/>
         <w:bottom w:val="single" w:sz="2" w:space="1" w:color="C0C0C0"/>
         <w:right w:val="single" w:sz="2" w:space="7" w:color="C0C0C0"/>
       </w:pBdr>
-      <w:spacing w:before="567" w:line="216" w:lineRule="auto"/>
+      <w:spacing w:lineRule="auto" w:line="216" w:before="567" w:after="0"/>
       <w:jc w:val="both"/>
       <w:textAlignment w:val="baseline"/>
     </w:pPr>
-  </w:style>
-  <w:style w:type="paragraph" w:customStyle="1" w:styleId="space">
+    <w:rPr/>
+  </w:style>
+  <w:style w:type="paragraph" w:styleId="Space" w:customStyle="1">
     <w:name w:val="&lt;space&gt;"/>
+    <w:basedOn w:val="Normal"/>
     <w:next w:val="Normal"/>
-    <w:rsid w:val="00D101A6"/>
+    <w:qFormat/>
+    <w:rsid w:val="00d101a6"/>
     <w:pPr>
-      <w:widowControl w:val="0"/>
-      <w:suppressAutoHyphens/>
+      <w:widowControl w:val="false"/>
+      <w:suppressAutoHyphens w:val="true"/>
+      <w:bidi w:val="0"/>
+      <w:spacing w:lineRule="auto" w:line="312" w:before="0" w:after="0"/>
+      <w:jc w:val="left"/>
       <w:textAlignment w:val="baseline"/>
     </w:pPr>
     <w:rPr>
       <w:color w:val="00000A"/>
     </w:rPr>
   </w:style>
-  <w:style w:type="paragraph" w:customStyle="1" w:styleId="l">
+  <w:style w:type="paragraph" w:styleId="L" w:customStyle="1">
     <w:name w:val="&lt;l&gt;"/>
     <w:basedOn w:val="Normal"/>
-    <w:rsid w:val="00ED1DAF"/>
+    <w:qFormat/>
+    <w:rsid w:val="00ed1daf"/>
     <w:pPr>
-      <w:widowControl w:val="0"/>
-      <w:suppressLineNumbers w:val="0"/>
-      <w:spacing w:line="264" w:lineRule="auto"/>
+      <w:widowControl w:val="false"/>
+      <w:spacing w:lineRule="auto" w:line="264"/>
       <w:textAlignment w:val="baseline"/>
     </w:pPr>
     <w:rPr>
       <w:sz w:val="22"/>
     </w:rPr>
   </w:style>
-  <w:style w:type="paragraph" w:customStyle="1" w:styleId="quote">
+  <w:style w:type="paragraph" w:styleId="Quote" w:customStyle="1">
     <w:name w:val="&lt;quote&gt;"/>
     <w:basedOn w:val="Normal"/>
     <w:next w:val="Normal"/>
-    <w:rsid w:val="00472E6E"/>
+    <w:qFormat/>
+    <w:rsid w:val="00472e6e"/>
     <w:pPr>
-      <w:widowControl w:val="0"/>
-      <w:spacing w:before="142" w:after="113" w:line="228" w:lineRule="auto"/>
-      <w:ind w:left="851"/>
+      <w:widowControl w:val="false"/>
+      <w:spacing w:lineRule="auto" w:line="228" w:before="142" w:after="113"/>
+      <w:ind w:left="851" w:hanging="0"/>
       <w:jc w:val="both"/>
       <w:textAlignment w:val="baseline"/>
     </w:pPr>
-  </w:style>
-  <w:style w:type="paragraph" w:customStyle="1" w:styleId="quotel">
+    <w:rPr/>
+  </w:style>
+  <w:style w:type="paragraph" w:styleId="Quotel" w:customStyle="1">
     <w:name w:val="&lt;quote.l&gt;"/>
-    <w:basedOn w:val="l"/>
-    <w:rsid w:val="00472E6E"/>
+    <w:basedOn w:val="L"/>
+    <w:qFormat/>
+    <w:rsid w:val="00472e6e"/>
     <w:pPr>
       <w:ind w:left="1135" w:hanging="284"/>
     </w:pPr>
-  </w:style>
-  <w:style w:type="paragraph" w:customStyle="1" w:styleId="speaker">
+    <w:rPr/>
+  </w:style>
+  <w:style w:type="paragraph" w:styleId="Speaker" w:customStyle="1">
     <w:name w:val="&lt;speaker&gt;"/>
     <w:basedOn w:val="Normal"/>
     <w:next w:val="Normal"/>
     <w:qFormat/>
-    <w:rsid w:val="0020551A"/>
+    <w:rsid w:val="0020551a"/>
     <w:pPr>
-      <w:ind w:left="1416"/>
+      <w:ind w:left="1416" w:hanging="0"/>
     </w:pPr>
-  </w:style>
-  <w:style w:type="paragraph" w:customStyle="1" w:styleId="stage">
+    <w:rPr/>
+  </w:style>
+  <w:style w:type="paragraph" w:styleId="Stage" w:customStyle="1">
     <w:name w:val="&lt;stage&gt;"/>
     <w:basedOn w:val="Normal"/>
     <w:next w:val="Normal"/>
     <w:qFormat/>
-    <w:rsid w:val="00505BFE"/>
+    <w:rsid w:val="00505bfe"/>
     <w:pPr>
       <w:spacing w:before="120" w:after="120"/>
     </w:pPr>
@@ -4153,9 +4267,9 @@
     </w:rPr>
   </w:style>
   <w:style w:type="paragraph" w:styleId="Notedebasdepage">
-    <w:name w:val="footnote text"/>
+    <w:name w:val="Footnote Text"/>
     <w:basedOn w:val="Normal"/>
-    <w:rsid w:val="007262F0"/>
+    <w:rsid w:val="007262f0"/>
     <w:pPr>
       <w:jc w:val="both"/>
     </w:pPr>
@@ -4164,33 +4278,35 @@
       <w:sz w:val="20"/>
     </w:rPr>
   </w:style>
-  <w:style w:type="paragraph" w:customStyle="1" w:styleId="label">
+  <w:style w:type="paragraph" w:styleId="Label" w:customStyle="1">
     <w:name w:val="&lt;label&gt;"/>
     <w:basedOn w:val="Normal"/>
     <w:qFormat/>
-    <w:rsid w:val="00D30E13"/>
+    <w:rsid w:val="00d30e13"/>
     <w:pPr>
       <w:spacing w:before="120" w:after="120"/>
       <w:jc w:val="center"/>
     </w:pPr>
-  </w:style>
-  <w:style w:type="paragraph" w:customStyle="1" w:styleId="trailer">
+    <w:rPr/>
+  </w:style>
+  <w:style w:type="paragraph" w:styleId="Trailer" w:customStyle="1">
     <w:name w:val="&lt;trailer&gt;"/>
     <w:basedOn w:val="Normal"/>
-    <w:rsid w:val="00D60BF8"/>
+    <w:qFormat/>
+    <w:rsid w:val="00d60bf8"/>
     <w:pPr>
-      <w:spacing w:before="400"/>
+      <w:spacing w:before="400" w:after="0"/>
       <w:jc w:val="center"/>
     </w:pPr>
     <w:rPr>
       <w:i/>
     </w:rPr>
   </w:style>
-  <w:style w:type="paragraph" w:customStyle="1" w:styleId="p">
+  <w:style w:type="paragraph" w:styleId="P" w:customStyle="1">
     <w:name w:val="&lt;p&gt;"/>
     <w:basedOn w:val="Corpsdetexte"/>
     <w:qFormat/>
-    <w:rsid w:val="00975CB9"/>
+    <w:rsid w:val="00975cb9"/>
     <w:pPr>
       <w:jc w:val="left"/>
     </w:pPr>
@@ -4198,11 +4314,13 @@
       <w:color w:val="00000A"/>
     </w:rPr>
   </w:style>
-  <w:style w:type="paragraph" w:customStyle="1" w:styleId="term">
+  <w:style w:type="paragraph" w:styleId="Term" w:customStyle="1">
     <w:name w:val="&lt;term&gt;"/>
-    <w:rsid w:val="00C265AC"/>
+    <w:basedOn w:val="Normal"/>
+    <w:qFormat/>
+    <w:rsid w:val="00c265ac"/>
     <w:pPr>
-      <w:widowControl w:val="0"/>
+      <w:widowControl w:val="false"/>
       <w:suppressLineNumbers/>
       <w:pBdr>
         <w:top w:val="single" w:sz="2" w:space="6" w:color="000001"/>
@@ -4211,22 +4329,26 @@
         <w:right w:val="single" w:sz="2" w:space="6" w:color="000001"/>
       </w:pBdr>
       <w:shd w:val="clear" w:color="auto" w:fill="E6E6FF"/>
-      <w:suppressAutoHyphens/>
+      <w:suppressAutoHyphens w:val="true"/>
+      <w:bidi w:val="0"/>
+      <w:spacing w:lineRule="auto" w:line="312" w:before="0" w:after="0"/>
+      <w:jc w:val="left"/>
       <w:textAlignment w:val="baseline"/>
     </w:pPr>
     <w:rPr>
-      <w:rFonts w:ascii="Arial" w:eastAsia="Lucida Sans Unicode" w:hAnsi="Arial" w:cs="Mangal"/>
+      <w:rFonts w:ascii="Arial" w:hAnsi="Arial" w:eastAsia="Lucida Sans Unicode" w:cs="Mangal"/>
       <w:color w:val="00000A"/>
     </w:rPr>
   </w:style>
-  <w:style w:type="paragraph" w:customStyle="1" w:styleId="epigraph">
+  <w:style w:type="paragraph" w:styleId="Epigraph" w:customStyle="1">
     <w:name w:val="&lt;epigraph&gt;"/>
     <w:basedOn w:val="Normal"/>
-    <w:rsid w:val="00F9627D"/>
+    <w:qFormat/>
+    <w:rsid w:val="00f9627d"/>
     <w:pPr>
-      <w:widowControl w:val="0"/>
-      <w:spacing w:line="240" w:lineRule="auto"/>
-      <w:ind w:left="4956"/>
+      <w:widowControl w:val="false"/>
+      <w:spacing w:lineRule="auto" w:line="240"/>
+      <w:ind w:left="4956" w:hanging="0"/>
       <w:jc w:val="both"/>
       <w:textAlignment w:val="baseline"/>
     </w:pPr>
@@ -4235,11 +4357,11 @@
       <w:sz w:val="22"/>
     </w:rPr>
   </w:style>
-  <w:style w:type="paragraph" w:customStyle="1" w:styleId="note">
+  <w:style w:type="paragraph" w:styleId="Note" w:customStyle="1">
     <w:name w:val="&lt;note&gt;"/>
     <w:basedOn w:val="Normal"/>
     <w:qFormat/>
-    <w:rsid w:val="003F0E9F"/>
+    <w:rsid w:val="003f0e9f"/>
     <w:pPr>
       <w:pBdr>
         <w:top w:val="dotted" w:sz="4" w:space="2" w:color="EEECE1"/>
@@ -4254,60 +4376,126 @@
       <w:rFonts w:ascii="Arial" w:hAnsi="Arial"/>
     </w:rPr>
   </w:style>
-  <w:style w:type="paragraph" w:styleId="Commentaire">
+  <w:style w:type="paragraph" w:styleId="Annotationtext">
     <w:name w:val="annotation text"/>
     <w:basedOn w:val="Normal"/>
     <w:link w:val="CommentaireCar"/>
     <w:uiPriority w:val="99"/>
     <w:semiHidden/>
     <w:unhideWhenUsed/>
-    <w:rsid w:val="00B83622"/>
+    <w:qFormat/>
+    <w:rsid w:val="00b83622"/>
+    <w:pPr/>
     <w:rPr>
       <w:sz w:val="20"/>
     </w:rPr>
   </w:style>
-  <w:style w:type="paragraph" w:styleId="Objetducommentaire">
+  <w:style w:type="paragraph" w:styleId="Annotationsubject">
     <w:name w:val="annotation subject"/>
-    <w:basedOn w:val="Commentaire"/>
+    <w:basedOn w:val="Annotationtext"/>
     <w:link w:val="ObjetducommentaireCar"/>
     <w:uiPriority w:val="99"/>
     <w:semiHidden/>
     <w:unhideWhenUsed/>
-    <w:rsid w:val="00B83622"/>
+    <w:qFormat/>
+    <w:rsid w:val="00b83622"/>
+    <w:pPr/>
     <w:rPr>
       <w:b/>
       <w:bCs/>
     </w:rPr>
   </w:style>
-  <w:style w:type="paragraph" w:styleId="Textedebulles">
-    <w:name w:val="Balloon Text"/>
+  <w:style w:type="paragraph" w:styleId="Ab" w:customStyle="1">
+    <w:name w:val="&lt;ab&gt;"/>
     <w:basedOn w:val="Normal"/>
-    <w:link w:val="TextedebullesCar"/>
+    <w:qFormat/>
+    <w:rsid w:val="003a06ab"/>
+    <w:pPr>
+      <w:spacing w:before="240" w:after="240"/>
+      <w:jc w:val="center"/>
+    </w:pPr>
+    <w:rPr/>
+  </w:style>
+  <w:style w:type="paragraph" w:styleId="Figure" w:customStyle="1">
+    <w:name w:val="&lt;figure&gt;"/>
+    <w:basedOn w:val="Normal"/>
+    <w:next w:val="Corpsdetexte"/>
+    <w:qFormat/>
+    <w:rsid w:val="00713761"/>
+    <w:pPr>
+      <w:pBdr>
+        <w:top w:val="dotted" w:sz="4" w:space="1" w:color="000000"/>
+        <w:left w:val="dotted" w:sz="4" w:space="4" w:color="000000"/>
+        <w:bottom w:val="dotted" w:sz="4" w:space="1" w:color="000000"/>
+        <w:right w:val="dotted" w:sz="4" w:space="4" w:color="000000"/>
+      </w:pBdr>
+      <w:shd w:val="clear" w:color="auto" w:fill="E7E6E6" w:themeFill="background2"/>
+    </w:pPr>
+    <w:rPr>
+      <w:lang w:val="en-US"/>
+    </w:rPr>
+  </w:style>
+  <w:style w:type="paragraph" w:styleId="Form" w:customStyle="1">
+    <w:name w:val="&lt;form&gt;"/>
+    <w:basedOn w:val="Normal"/>
+    <w:qFormat/>
+    <w:rsid w:val="00472e6e"/>
+    <w:pPr>
+      <w:spacing w:before="360" w:after="0"/>
+    </w:pPr>
+    <w:rPr/>
+  </w:style>
+  <w:style w:type="paragraph" w:styleId="Def" w:customStyle="1">
+    <w:name w:val="&lt;def&gt;"/>
+    <w:basedOn w:val="Normal"/>
+    <w:qFormat/>
+    <w:rsid w:val="00134022"/>
+    <w:pPr/>
+    <w:rPr/>
+  </w:style>
+  <w:style w:type="paragraph" w:styleId="Q" w:customStyle="1">
+    <w:name w:val="&lt;q&gt;"/>
+    <w:basedOn w:val="P"/>
+    <w:qFormat/>
+    <w:rsid w:val="00211a42"/>
+    <w:pPr/>
+    <w:rPr/>
+  </w:style>
+  <w:style w:type="numbering" w:styleId="NoList" w:default="1">
+    <w:name w:val="No List"/>
     <w:uiPriority w:val="99"/>
     <w:semiHidden/>
     <w:unhideWhenUsed/>
-    <w:rsid w:val="00B83622"/>
-    <w:rPr>
-      <w:rFonts w:ascii="Tahoma" w:hAnsi="Tahoma" w:cs="Tahoma"/>
-      <w:sz w:val="16"/>
-      <w:szCs w:val="16"/>
-    </w:rPr>
+    <w:qFormat/>
+  </w:style>
+  <w:style w:type="table" w:default="1" w:styleId="TableauNormal">
+    <w:name w:val="Normal Table"/>
+    <w:uiPriority w:val="99"/>
+    <w:semiHidden/>
+    <w:unhideWhenUsed/>
+    <w:tblPr>
+      <w:tblCellMar>
+        <w:top w:w="0" w:type="dxa"/>
+        <w:left w:w="108" w:type="dxa"/>
+        <w:bottom w:w="0" w:type="dxa"/>
+        <w:right w:w="108" w:type="dxa"/>
+      </w:tblCellMar>
+    </w:tblPr>
   </w:style>
   <w:style w:type="table" w:styleId="Grilledutableau">
     <w:name w:val="Table Grid"/>
     <w:basedOn w:val="TableauNormal"/>
     <w:uiPriority w:val="99"/>
     <w:unhideWhenUsed/>
-    <w:rsid w:val="007725A5"/>
+    <w:rsid w:val="007725a5"/>
     <w:tblPr>
-      <w:tblInd w:w="0" w:type="dxa"/>
       <w:tblBorders>
-        <w:top w:val="single" w:sz="4" w:space="0" w:color="auto"/>
-        <w:left w:val="single" w:sz="4" w:space="0" w:color="auto"/>
-        <w:bottom w:val="single" w:sz="4" w:space="0" w:color="auto"/>
-        <w:right w:val="single" w:sz="4" w:space="0" w:color="auto"/>
-        <w:insideH w:val="single" w:sz="4" w:space="0" w:color="auto"/>
-        <w:insideV w:val="single" w:sz="4" w:space="0" w:color="auto"/>
+        <w:top w:val="single" w:color="auto" w:sz="4" w:space="0"/>
+        <w:left w:val="single" w:color="auto" w:sz="4" w:space="0"/>
+        <w:bottom w:val="single" w:color="auto" w:sz="4" w:space="0"/>
+        <w:right w:val="single" w:color="auto" w:sz="4" w:space="0"/>
+        <w:insideH w:val="single" w:color="auto" w:sz="4" w:space="0"/>
+        <w:insideV w:val="single" w:color="auto" w:sz="4" w:space="0"/>
       </w:tblBorders>
       <w:tblCellMar>
         <w:top w:w="0" w:type="dxa"/>
@@ -4316,139 +4504,6 @@
         <w:right w:w="108" w:type="dxa"/>
       </w:tblCellMar>
     </w:tblPr>
-  </w:style>
-  <w:style w:type="character" w:customStyle="1" w:styleId="num">
-    <w:name w:val="&lt;num&gt;"/>
-    <w:basedOn w:val="Policepardfaut"/>
-    <w:uiPriority w:val="1"/>
-    <w:qFormat/>
-    <w:rsid w:val="00AA2498"/>
-    <w:rPr>
-      <w:caps w:val="0"/>
-      <w:smallCaps/>
-    </w:rPr>
-  </w:style>
-  <w:style w:type="character" w:customStyle="1" w:styleId="bibl-c">
-    <w:name w:val="&lt;bibl-c&gt;"/>
-    <w:basedOn w:val="Policepardfaut"/>
-    <w:uiPriority w:val="1"/>
-    <w:qFormat/>
-    <w:rsid w:val="00472E6E"/>
-    <w:rPr>
-      <w:rFonts w:ascii="Georgia" w:hAnsi="Georgia"/>
-      <w:color w:val="ED7D31" w:themeColor="accent2"/>
-      <w:u w:val="none"/>
-    </w:rPr>
-  </w:style>
-  <w:style w:type="paragraph" w:customStyle="1" w:styleId="ab">
-    <w:name w:val="&lt;ab&gt;"/>
-    <w:basedOn w:val="Normal"/>
-    <w:qFormat/>
-    <w:rsid w:val="003A06AB"/>
-    <w:pPr>
-      <w:spacing w:before="240" w:after="240"/>
-      <w:jc w:val="center"/>
-    </w:pPr>
-  </w:style>
-  <w:style w:type="character" w:customStyle="1" w:styleId="title-c">
-    <w:name w:val="&lt;title-c&gt;"/>
-    <w:basedOn w:val="Policepardfaut"/>
-    <w:uiPriority w:val="1"/>
-    <w:qFormat/>
-    <w:rsid w:val="006F24A7"/>
-    <w:rPr>
-      <w:i/>
-      <w:color w:val="44546A" w:themeColor="text2"/>
-      <w:lang w:val="fr-FR"/>
-    </w:rPr>
-  </w:style>
-  <w:style w:type="paragraph" w:customStyle="1" w:styleId="figure">
-    <w:name w:val="&lt;figure&gt;"/>
-    <w:basedOn w:val="Normal"/>
-    <w:next w:val="Corpsdetexte"/>
-    <w:qFormat/>
-    <w:rsid w:val="00713761"/>
-    <w:pPr>
-      <w:pBdr>
-        <w:top w:val="dotted" w:sz="4" w:space="1" w:color="auto"/>
-        <w:left w:val="dotted" w:sz="4" w:space="4" w:color="auto"/>
-        <w:bottom w:val="dotted" w:sz="4" w:space="1" w:color="auto"/>
-        <w:right w:val="dotted" w:sz="4" w:space="4" w:color="auto"/>
-      </w:pBdr>
-      <w:shd w:val="clear" w:color="auto" w:fill="E7E6E6" w:themeFill="background2"/>
-    </w:pPr>
-    <w:rPr>
-      <w:lang w:val="en-US"/>
-    </w:rPr>
-  </w:style>
-  <w:style w:type="character" w:styleId="Numrodeligne">
-    <w:name w:val="line number"/>
-    <w:basedOn w:val="Policepardfaut"/>
-    <w:uiPriority w:val="99"/>
-    <w:semiHidden/>
-    <w:unhideWhenUsed/>
-    <w:rsid w:val="00C265AC"/>
-  </w:style>
-  <w:style w:type="character" w:customStyle="1" w:styleId="id">
-    <w:name w:val="&lt;id&gt;"/>
-    <w:basedOn w:val="Policepardfaut"/>
-    <w:uiPriority w:val="1"/>
-    <w:qFormat/>
-    <w:rsid w:val="00352370"/>
-    <w:rPr>
-      <w:rFonts w:ascii="Arial" w:hAnsi="Arial"/>
-      <w:b w:val="0"/>
-      <w:i w:val="0"/>
-      <w:color w:val="525252" w:themeColor="accent3" w:themeShade="80"/>
-      <w:sz w:val="20"/>
-    </w:rPr>
-  </w:style>
-  <w:style w:type="paragraph" w:styleId="Index1">
-    <w:name w:val="index 1"/>
-    <w:basedOn w:val="Normal"/>
-    <w:next w:val="Normal"/>
-    <w:autoRedefine/>
-    <w:uiPriority w:val="99"/>
-    <w:semiHidden/>
-    <w:unhideWhenUsed/>
-    <w:rsid w:val="002D5340"/>
-    <w:pPr>
-      <w:spacing w:line="240" w:lineRule="auto"/>
-      <w:ind w:left="240" w:hanging="240"/>
-    </w:pPr>
-  </w:style>
-  <w:style w:type="character" w:customStyle="1" w:styleId="name">
-    <w:name w:val="&lt;name&gt;"/>
-    <w:uiPriority w:val="1"/>
-    <w:qFormat/>
-    <w:rsid w:val="00205DCE"/>
-  </w:style>
-  <w:style w:type="character" w:customStyle="1" w:styleId="resp">
-    <w:name w:val="&lt;resp&gt;"/>
-    <w:uiPriority w:val="1"/>
-    <w:qFormat/>
-    <w:rsid w:val="00205DCE"/>
-  </w:style>
-  <w:style w:type="paragraph" w:customStyle="1" w:styleId="form">
-    <w:name w:val="&lt;form&gt;"/>
-    <w:basedOn w:val="Normal"/>
-    <w:qFormat/>
-    <w:rsid w:val="00472E6E"/>
-    <w:pPr>
-      <w:spacing w:before="360"/>
-    </w:pPr>
-  </w:style>
-  <w:style w:type="paragraph" w:customStyle="1" w:styleId="def">
-    <w:name w:val="&lt;def&gt;"/>
-    <w:basedOn w:val="Normal"/>
-    <w:qFormat/>
-    <w:rsid w:val="00134022"/>
-  </w:style>
-  <w:style w:type="paragraph" w:customStyle="1" w:styleId="q">
-    <w:name w:val="&lt;q&gt;"/>
-    <w:basedOn w:val="p"/>
-    <w:qFormat/>
-    <w:rsid w:val="00211A42"/>
   </w:style>
 </w:styles>
 </file>

</xml_diff>